<commit_message>
documento de práctica corregido
</commit_message>
<xml_diff>
--- a/Práctica-Primer-Parcial.docx
+++ b/Práctica-Primer-Parcial.docx
@@ -116,8 +116,6 @@
       <w:r>
         <w:t>SC-601 - Programación Avanzada</w:t>
       </w:r>
-      <w:bookmarkStart w:id="0" w:name="_GoBack"/>
-      <w:bookmarkEnd w:id="0"/>
     </w:p>
     <w:p>
       <w:pPr>
@@ -2824,35 +2822,10 @@
       </w:tr>
     </w:tbl>
     <w:p>
-      <w:pPr>
-        <w:spacing w:before="100" w:beforeAutospacing="1" w:after="100" w:afterAutospacing="1" w:line="240" w:lineRule="auto"/>
-        <w:rPr>
-          <w:rFonts w:eastAsia="Times New Roman" w:cs="Times New Roman"/>
-          <w:sz w:val="28"/>
-          <w:szCs w:val="24"/>
-          <w:lang w:eastAsia="es-CR"/>
-        </w:rPr>
-      </w:pPr>
-    </w:p>
-    <w:p>
+      <w:bookmarkStart w:id="0" w:name="_GoBack"/>
+      <w:bookmarkEnd w:id="0"/>
       <w:r>
-        <w:t xml:space="preserve">El desarrollo debe hacerse mediante un proyecto del tipo Wcf, considerando otro proyecto de </w:t>
-      </w:r>
-      <w:proofErr w:type="spellStart"/>
-      <w:r>
-        <w:t>unit</w:t>
-      </w:r>
-      <w:proofErr w:type="spellEnd"/>
-      <w:r>
-        <w:t xml:space="preserve"> </w:t>
-      </w:r>
-      <w:proofErr w:type="spellStart"/>
-      <w:r>
-        <w:t>testing</w:t>
-      </w:r>
-      <w:proofErr w:type="spellEnd"/>
-      <w:r>
-        <w:t xml:space="preserve"> donde se realizan las pruebas unitarias con los valores para los diferentes elementos y, donde, se instancia una clase de acción y se invoca al método correspondiente.  La organización del código debe hacerse con la segregación propuesta en clase, reutilizando el código y utilizando nombres significativos para los elementos.</w:t>
+        <w:t>La organización del código debe hacerse con la segregación propuesta en clase, reutilizando el código y utilizando nombres significativos para los elementos.</w:t>
       </w:r>
     </w:p>
     <w:p/>
@@ -2940,7 +2913,19 @@
         <w:rPr>
           <w:lang w:val="es-ES"/>
         </w:rPr>
-        <w:t xml:space="preserve"> figura válida, los dos lados más pequeños deben sumar menos que el lado mayor.  Por ejemplo, (9, 5, 4) no es un triángulo válido, ya que el lado más largo (9) no puede sumar más o igual a la suma de los dos lados más cortos (4 y 5), mientras que un triángulo (20, 45, 60) sí es un triángulo válido, ya que el lado más largo (60) es menor que la suma de los dos lados más cortos (20, 45).</w:t>
+        <w:t xml:space="preserve"> figura válida, los dos lados más pequeños deben sumar </w:t>
+      </w:r>
+      <w:r>
+        <w:rPr>
+          <w:lang w:val="es-ES"/>
+        </w:rPr>
+        <w:t>más</w:t>
+      </w:r>
+      <w:r>
+        <w:rPr>
+          <w:lang w:val="es-ES"/>
+        </w:rPr>
+        <w:t xml:space="preserve"> que el lado mayor.  Por ejemplo, (9, 5, 4) no es un triángulo válido, ya que el lado más largo (9) no puede sumar más o igual a la suma de los dos lados más cortos (4 y 5), mientras que un triángulo (20, 45, 60) sí es un triángulo válido, ya que el lado más largo (60) es menor que la suma de los dos lados más cortos (20, 45).</w:t>
       </w:r>
     </w:p>
   </w:footnote>

</xml_diff>